<commit_message>
Sessions from Safaricom coaches
</commit_message>
<xml_diff>
--- a/Safaricom_sessions/Python_prog_for_AI/Python_prog.docx
+++ b/Safaricom_sessions/Python_prog_for_AI/Python_prog.docx
@@ -269,6 +269,106 @@
         <w:t>Variables – Simply names that are used to keep track of info</w:t>
       </w:r>
     </w:p>
+    <w:p>
+      <w:pPr>
+        <w:pStyle w:val="Normal"/>
+        <w:spacing w:before="0" w:after="200"/>
+        <w:rPr>
+          <w:u w:val="none"/>
+        </w:rPr>
+      </w:pPr>
+      <w:r>
+        <w:rPr>
+          <w:u w:val="none"/>
+        </w:rPr>
+        <w:t>Variables will take the form of:</w:t>
+      </w:r>
+    </w:p>
+    <w:p>
+      <w:pPr>
+        <w:pStyle w:val="Normal"/>
+        <w:numPr>
+          <w:ilvl w:val="0"/>
+          <w:numId w:val="2"/>
+        </w:numPr>
+        <w:spacing w:before="0" w:after="200"/>
+        <w:rPr/>
+      </w:pPr>
+      <w:r>
+        <w:rPr>
+          <w:u w:val="none"/>
+        </w:rPr>
+        <w:t>Python Objects</w:t>
+      </w:r>
+    </w:p>
+    <w:p>
+      <w:pPr>
+        <w:pStyle w:val="Normal"/>
+        <w:numPr>
+          <w:ilvl w:val="0"/>
+          <w:numId w:val="2"/>
+        </w:numPr>
+        <w:spacing w:before="0" w:after="200"/>
+        <w:rPr/>
+      </w:pPr>
+      <w:r>
+        <w:rPr>
+          <w:u w:val="none"/>
+        </w:rPr>
+        <w:t>Numbers</w:t>
+      </w:r>
+    </w:p>
+    <w:p>
+      <w:pPr>
+        <w:pStyle w:val="Normal"/>
+        <w:numPr>
+          <w:ilvl w:val="0"/>
+          <w:numId w:val="2"/>
+        </w:numPr>
+        <w:spacing w:before="0" w:after="200"/>
+        <w:rPr/>
+      </w:pPr>
+      <w:r>
+        <w:rPr>
+          <w:u w:val="none"/>
+        </w:rPr>
+        <w:t xml:space="preserve">Strings </w:t>
+      </w:r>
+    </w:p>
+    <w:p>
+      <w:pPr>
+        <w:pStyle w:val="Normal"/>
+        <w:numPr>
+          <w:ilvl w:val="0"/>
+          <w:numId w:val="2"/>
+        </w:numPr>
+        <w:spacing w:before="0" w:after="200"/>
+        <w:rPr>
+          <w:u w:val="none"/>
+        </w:rPr>
+      </w:pPr>
+      <w:r>
+        <w:rPr>
+          <w:u w:val="none"/>
+        </w:rPr>
+        <w:t>Lists</w:t>
+      </w:r>
+    </w:p>
+    <w:p>
+      <w:pPr>
+        <w:pStyle w:val="Normal"/>
+        <w:spacing w:before="0" w:after="200"/>
+        <w:rPr>
+          <w:u w:val="none"/>
+        </w:rPr>
+      </w:pPr>
+      <w:r>
+        <w:rPr>
+          <w:u w:val="none"/>
+        </w:rPr>
+        <w:t>Python objects are dynamically typed, meaning that you don’t have to declare them on creation</w:t>
+      </w:r>
+    </w:p>
     <w:sectPr>
       <w:type w:val="nextPage"/>
       <w:pgSz w:w="11906" w:h="16838"/>
@@ -449,6 +549,143 @@
     </w:lvl>
   </w:abstractNum>
   <w:abstractNum w:abstractNumId="2">
+    <w:lvl w:ilvl="0">
+      <w:start w:val="1"/>
+      <w:numFmt w:val="bullet"/>
+      <w:lvlText w:val=""/>
+      <w:lvlJc w:val="left"/>
+      <w:pPr>
+        <w:tabs>
+          <w:tab w:val="num" w:pos="720"/>
+        </w:tabs>
+        <w:ind w:left="720" w:hanging="360"/>
+      </w:pPr>
+      <w:rPr>
+        <w:rFonts w:ascii="Symbol" w:hAnsi="Symbol" w:cs="Symbol" w:hint="default"/>
+      </w:rPr>
+    </w:lvl>
+    <w:lvl w:ilvl="1">
+      <w:start w:val="1"/>
+      <w:numFmt w:val="bullet"/>
+      <w:lvlText w:val="◦"/>
+      <w:lvlJc w:val="left"/>
+      <w:pPr>
+        <w:tabs>
+          <w:tab w:val="num" w:pos="1080"/>
+        </w:tabs>
+        <w:ind w:left="1080" w:hanging="360"/>
+      </w:pPr>
+      <w:rPr>
+        <w:rFonts w:ascii="OpenSymbol" w:hAnsi="OpenSymbol" w:cs="OpenSymbol" w:hint="default"/>
+      </w:rPr>
+    </w:lvl>
+    <w:lvl w:ilvl="2">
+      <w:start w:val="1"/>
+      <w:numFmt w:val="bullet"/>
+      <w:lvlText w:val="▪"/>
+      <w:lvlJc w:val="left"/>
+      <w:pPr>
+        <w:tabs>
+          <w:tab w:val="num" w:pos="1440"/>
+        </w:tabs>
+        <w:ind w:left="1440" w:hanging="360"/>
+      </w:pPr>
+      <w:rPr>
+        <w:rFonts w:ascii="OpenSymbol" w:hAnsi="OpenSymbol" w:cs="OpenSymbol" w:hint="default"/>
+      </w:rPr>
+    </w:lvl>
+    <w:lvl w:ilvl="3">
+      <w:start w:val="1"/>
+      <w:numFmt w:val="bullet"/>
+      <w:lvlText w:val=""/>
+      <w:lvlJc w:val="left"/>
+      <w:pPr>
+        <w:tabs>
+          <w:tab w:val="num" w:pos="1800"/>
+        </w:tabs>
+        <w:ind w:left="1800" w:hanging="360"/>
+      </w:pPr>
+      <w:rPr>
+        <w:rFonts w:ascii="Symbol" w:hAnsi="Symbol" w:cs="Symbol" w:hint="default"/>
+      </w:rPr>
+    </w:lvl>
+    <w:lvl w:ilvl="4">
+      <w:start w:val="1"/>
+      <w:numFmt w:val="bullet"/>
+      <w:lvlText w:val="◦"/>
+      <w:lvlJc w:val="left"/>
+      <w:pPr>
+        <w:tabs>
+          <w:tab w:val="num" w:pos="2160"/>
+        </w:tabs>
+        <w:ind w:left="2160" w:hanging="360"/>
+      </w:pPr>
+      <w:rPr>
+        <w:rFonts w:ascii="OpenSymbol" w:hAnsi="OpenSymbol" w:cs="OpenSymbol" w:hint="default"/>
+      </w:rPr>
+    </w:lvl>
+    <w:lvl w:ilvl="5">
+      <w:start w:val="1"/>
+      <w:numFmt w:val="bullet"/>
+      <w:lvlText w:val="▪"/>
+      <w:lvlJc w:val="left"/>
+      <w:pPr>
+        <w:tabs>
+          <w:tab w:val="num" w:pos="2520"/>
+        </w:tabs>
+        <w:ind w:left="2520" w:hanging="360"/>
+      </w:pPr>
+      <w:rPr>
+        <w:rFonts w:ascii="OpenSymbol" w:hAnsi="OpenSymbol" w:cs="OpenSymbol" w:hint="default"/>
+      </w:rPr>
+    </w:lvl>
+    <w:lvl w:ilvl="6">
+      <w:start w:val="1"/>
+      <w:numFmt w:val="bullet"/>
+      <w:lvlText w:val=""/>
+      <w:lvlJc w:val="left"/>
+      <w:pPr>
+        <w:tabs>
+          <w:tab w:val="num" w:pos="2880"/>
+        </w:tabs>
+        <w:ind w:left="2880" w:hanging="360"/>
+      </w:pPr>
+      <w:rPr>
+        <w:rFonts w:ascii="Symbol" w:hAnsi="Symbol" w:cs="Symbol" w:hint="default"/>
+      </w:rPr>
+    </w:lvl>
+    <w:lvl w:ilvl="7">
+      <w:start w:val="1"/>
+      <w:numFmt w:val="bullet"/>
+      <w:lvlText w:val="◦"/>
+      <w:lvlJc w:val="left"/>
+      <w:pPr>
+        <w:tabs>
+          <w:tab w:val="num" w:pos="3240"/>
+        </w:tabs>
+        <w:ind w:left="3240" w:hanging="360"/>
+      </w:pPr>
+      <w:rPr>
+        <w:rFonts w:ascii="OpenSymbol" w:hAnsi="OpenSymbol" w:cs="OpenSymbol" w:hint="default"/>
+      </w:rPr>
+    </w:lvl>
+    <w:lvl w:ilvl="8">
+      <w:start w:val="1"/>
+      <w:numFmt w:val="bullet"/>
+      <w:lvlText w:val="▪"/>
+      <w:lvlJc w:val="left"/>
+      <w:pPr>
+        <w:tabs>
+          <w:tab w:val="num" w:pos="3600"/>
+        </w:tabs>
+        <w:ind w:left="3600" w:hanging="360"/>
+      </w:pPr>
+      <w:rPr>
+        <w:rFonts w:ascii="OpenSymbol" w:hAnsi="OpenSymbol" w:cs="OpenSymbol" w:hint="default"/>
+      </w:rPr>
+    </w:lvl>
+  </w:abstractNum>
+  <w:abstractNum w:abstractNumId="3">
     <w:lvl w:ilvl="0">
       <w:start w:val="1"/>
       <w:numFmt w:val="none"/>
@@ -572,6 +809,9 @@
   </w:num>
   <w:num w:numId="2">
     <w:abstractNumId w:val="2"/>
+  </w:num>
+  <w:num w:numId="3">
+    <w:abstractNumId w:val="3"/>
   </w:num>
 </w:numbering>
 </file>
@@ -1230,6 +1470,13 @@
       <w:vertAlign w:val="superscript"/>
     </w:rPr>
   </w:style>
+  <w:style w:type="character" w:styleId="FootnoteCharacters2">
+    <w:name w:val="Footnote Characters2"/>
+    <w:qFormat/>
+    <w:rPr>
+      <w:vertAlign w:val="superscript"/>
+    </w:rPr>
+  </w:style>
   <w:style w:type="character" w:styleId="FootnoteReference">
     <w:name w:val="Footnote Reference"/>
     <w:rPr>
@@ -1261,6 +1508,13 @@
   </w:style>
   <w:style w:type="character" w:styleId="EndnoteCharacters1">
     <w:name w:val="Endnote Characters1"/>
+    <w:qFormat/>
+    <w:rPr>
+      <w:vertAlign w:val="superscript"/>
+    </w:rPr>
+  </w:style>
+  <w:style w:type="character" w:styleId="EndnoteCharacters2">
+    <w:name w:val="Endnote Characters2"/>
     <w:qFormat/>
     <w:rPr>
       <w:vertAlign w:val="superscript"/>

</xml_diff>

<commit_message>
Sessions from Saf Coaches
</commit_message>
<xml_diff>
--- a/Safaricom_sessions/Python_prog_for_AI/Python_prog.docx
+++ b/Safaricom_sessions/Python_prog_for_AI/Python_prog.docx
@@ -421,7 +421,7 @@
           <w:ilvl w:val="0"/>
           <w:numId w:val="3"/>
         </w:numPr>
-        <w:spacing w:before="0" w:after="200"/>
+        <w:spacing w:before="0" w:after="0"/>
         <w:rPr/>
       </w:pPr>
       <w:r>
@@ -438,7 +438,7 @@
           <w:ilvl w:val="0"/>
           <w:numId w:val="3"/>
         </w:numPr>
-        <w:spacing w:before="0" w:after="200"/>
+        <w:spacing w:before="0" w:after="0"/>
         <w:rPr/>
       </w:pPr>
       <w:r>
@@ -476,7 +476,11 @@
         </w:rPr>
       </w:pPr>
       <w:r>
-        <w:rPr/>
+        <w:rPr>
+          <w:u w:val="none"/>
+        </w:rPr>
+        <w:t>We can access characters of a string through their index</w:t>
+        <w:br/>
       </w:r>
     </w:p>
     <w:sectPr>
@@ -1734,6 +1738,13 @@
       <w:vertAlign w:val="superscript"/>
     </w:rPr>
   </w:style>
+  <w:style w:type="character" w:styleId="FootnoteCharacters4">
+    <w:name w:val="Footnote Characters4"/>
+    <w:qFormat/>
+    <w:rPr>
+      <w:vertAlign w:val="superscript"/>
+    </w:rPr>
+  </w:style>
   <w:style w:type="character" w:styleId="FootnoteReference">
     <w:name w:val="Footnote Reference"/>
     <w:rPr>
@@ -1779,6 +1790,13 @@
   </w:style>
   <w:style w:type="character" w:styleId="EndnoteCharacters3">
     <w:name w:val="Endnote Characters3"/>
+    <w:qFormat/>
+    <w:rPr>
+      <w:vertAlign w:val="superscript"/>
+    </w:rPr>
+  </w:style>
+  <w:style w:type="character" w:styleId="EndnoteCharacters4">
+    <w:name w:val="Endnote Characters4"/>
     <w:qFormat/>
     <w:rPr>
       <w:vertAlign w:val="superscript"/>

</xml_diff>